<commit_message>
Add specification project to start exercising the implementation Refactor regular expression parsing into a SRP type for easier testing. Fix issue with test transcript which has line breaks in the script.
</commit_message>
<xml_diff>
--- a/Artefacts/Transcripts/transcript-01.docx
+++ b/Artefacts/Transcripts/transcript-01.docx
@@ -12,13 +12,9 @@
       </w:r>
       <w:r>
         <w:br/>
-        <w:t xml:space="preserve">Hi I'm </w:t>
-      </w:r>
-      <w:r>
-        <w:t>Jane</w:t>
-      </w:r>
-      <w:r>
-        <w:t xml:space="preserve"> Doe, CEO</w:t>
+      </w:r>
+      <w:r>
+        <w:t>Hi! I'm Jane Doe, CEO.</w:t>
       </w:r>
     </w:p>
     <w:p>

</xml_diff>